<commit_message>
bottlenecks done, todo small stuff
</commit_message>
<xml_diff>
--- a/assignment3/Report_0747896.docx
+++ b/assignment3/Report_0747896.docx
@@ -78,7 +78,19 @@
         <w:rPr>
           <w:rFonts w:asciiTheme="minorHAnsi" w:hAnsiTheme="minorHAnsi"/>
         </w:rPr>
-        <w:t>Can you indicate why you believe that the model is a good description of the behavior captured in the log?</w:t>
+        <w:t xml:space="preserve">Can you indicate why you believe that the model is a good description of the </w:t>
+      </w:r>
+      <w:r>
+        <w:rPr>
+          <w:rFonts w:asciiTheme="minorHAnsi" w:hAnsiTheme="minorHAnsi"/>
+        </w:rPr>
+        <w:t>behaviour</w:t>
+      </w:r>
+      <w:r>
+        <w:rPr>
+          <w:rFonts w:asciiTheme="minorHAnsi" w:hAnsiTheme="minorHAnsi"/>
+        </w:rPr>
+        <w:t xml:space="preserve"> captured in the log?</w:t>
       </w:r>
     </w:p>
     <w:p>
@@ -1115,16 +1127,7 @@
     </w:p>
     <w:p>
       <w:r>
-        <w:t>We mined the filtered log as described above using the Inductive miner – infrequent, with noise threshold 0.</w:t>
-      </w:r>
-      <w:r>
-        <w:t>1</w:t>
-      </w:r>
-      <w:r>
-        <w:t>. The resulting model is shown in</w:t>
-      </w:r>
-      <w:r>
-        <w:t xml:space="preserve"> </w:t>
+        <w:t xml:space="preserve">We mined the filtered log as described above using the Inductive miner – infrequent, with noise threshold 0.1. The resulting model is shown in </w:t>
       </w:r>
       <w:r>
         <w:fldChar w:fldCharType="begin"/>
@@ -1247,16 +1250,7 @@
     </w:p>
     <w:p>
       <w:r>
-        <w:t>We mined the filtered log as described above using the Inductive miner – infr</w:t>
-      </w:r>
-      <w:r>
-        <w:t>equent, with noise threshold 0.2</w:t>
-      </w:r>
-      <w:r>
-        <w:t>. The resulting model is shown in</w:t>
-      </w:r>
-      <w:r>
-        <w:t xml:space="preserve"> </w:t>
+        <w:t xml:space="preserve">We mined the filtered log as described above using the Inductive miner – infrequent, with noise threshold 0.2. The resulting model is shown in </w:t>
       </w:r>
       <w:r>
         <w:fldChar w:fldCharType="begin"/>
@@ -1380,16 +1374,7 @@
     </w:p>
     <w:p>
       <w:r>
-        <w:t>We mined the filtered log as described above using the Inductive miner – infrequent, with noise threshold 0.</w:t>
-      </w:r>
-      <w:r>
-        <w:t>1</w:t>
-      </w:r>
-      <w:r>
-        <w:t>. The resulting model is shown in</w:t>
-      </w:r>
-      <w:r>
-        <w:t xml:space="preserve"> </w:t>
+        <w:t xml:space="preserve">We mined the filtered log as described above using the Inductive miner – infrequent, with noise threshold 0.1. The resulting model is shown in </w:t>
       </w:r>
       <w:r>
         <w:fldChar w:fldCharType="begin"/>
@@ -1415,8 +1400,6 @@
       <w:r>
         <w:t>. The fitness is 0.934.</w:t>
       </w:r>
-      <w:bookmarkStart w:id="8" w:name="_GoBack"/>
-      <w:bookmarkEnd w:id="8"/>
     </w:p>
     <w:p>
       <w:pPr>
@@ -1474,7 +1457,7 @@
       <w:pPr>
         <w:pStyle w:val="Caption"/>
       </w:pPr>
-      <w:bookmarkStart w:id="9" w:name="_Ref390256280"/>
+      <w:bookmarkStart w:id="8" w:name="_Ref390256280"/>
       <w:r>
         <w:t xml:space="preserve">Figure </w:t>
       </w:r>
@@ -1486,7 +1469,7 @@
           <w:t>9</w:t>
         </w:r>
       </w:fldSimple>
-      <w:bookmarkEnd w:id="9"/>
+      <w:bookmarkEnd w:id="8"/>
       <w:r>
         <w:t>: Discovered model for location</w:t>
       </w:r>
@@ -1508,7 +1491,13 @@
     </w:p>
     <w:p>
       <w:r>
-        <w:t xml:space="preserve">For a task to be a bottleneck, it must satisfy two conditions. Its throughput time is high compared to the other tasks in the process. Second, it occurs frequently. A task that takes 10 hours in a process where all the others take 1 hour is only a bottleneck if it occurs frequently. For example, if the 10 hour task is a yearly reoccurring event and the other  tasks are daily, then we do not consider it to be a bottleneck. </w:t>
+        <w:t xml:space="preserve">For a task to be a bottleneck, it must satisfy two conditions. Its </w:t>
+      </w:r>
+      <w:r>
+        <w:t>average waiting</w:t>
+      </w:r>
+      <w:r>
+        <w:t xml:space="preserve"> time is high compared to the other tasks in the process. Second, it occurs frequently. A task that takes 10 hours in a process where all the others take 1 hour is only a bottleneck if it occurs frequently. For example, if the 10 hour task is a yearly reoccurring event and the other  tasks are daily, then we do not consider it to be a bottleneck. </w:t>
       </w:r>
     </w:p>
     <w:p>
@@ -1540,6 +1529,9 @@
     <w:p>
       <w:r>
         <w:t>We now look at the bottlenecks in the processes for every location before the visit of the modality.</w:t>
+      </w:r>
+      <w:r>
+        <w:t xml:space="preserve"> We consider the models as discovered in the first part of this report. In this analysis we do not consider the visit to the bucky room itself as a bottleneck, because we are interested in the process before that visit.</w:t>
       </w:r>
     </w:p>
     <w:p>
@@ -1561,6 +1553,22 @@
       </w:r>
     </w:p>
     <w:p>
+      <w:r>
+        <w:t>Neurology, Orthopaedics and Surgery are the tree tasks with the highest average waiting time. Of these, Orthopaedics occurs frequently when compared to the other tasks. (334 times, avg. waiting time 13.34 days) The other two tasks occur a little over 100 times and are “beaten” by other tasks that have shorter avg. waiting time but occur more often. The Cardiology event occurs 474 times and has an avg. waiting time of 10.69 days. The Lung diseases event occurs 306 times and has an avg. waiting time of 10.09 days.</w:t>
+      </w:r>
+    </w:p>
+    <w:p>
+      <w:r>
+        <w:t>So the tree largest bottlenecks for location V</w:t>
+      </w:r>
+      <w:r>
+        <w:t xml:space="preserve"> in the process before visiting the bucky room modality</w:t>
+      </w:r>
+      <w:r>
+        <w:t xml:space="preserve"> are the Orthopaedics, Cardiology and Lung diseases events.</w:t>
+      </w:r>
+    </w:p>
+    <w:p>
       <w:pPr>
         <w:pStyle w:val="Heading3"/>
         <w:numPr>
@@ -1579,6 +1587,48 @@
       </w:r>
     </w:p>
     <w:p>
+      <w:r>
+        <w:t>The Neurology and Gastroenterology events have the highest average waiting time (13.6 days) but occur not often (21 and 18 times respectively). These are not bottlenecks. The Radiotherapy event occurs the second most often, at 61 occurrences. But its low avg. waiting time (2.94 days) makes this event also not a bottleneck.</w:t>
+      </w:r>
+    </w:p>
+    <w:p>
+      <w:r>
+        <w:t xml:space="preserve"> </w:t>
+      </w:r>
+      <w:r>
+        <w:t>The Dermatology event has 62 occurrences and an avg. waiting time of 7.96 days. Dermatology is of these two the bigger bottleneck.</w:t>
+      </w:r>
+      <w:r>
+        <w:t xml:space="preserve"> The Cardiology event has 43 occurrences and has an avg. waiting time of 8.35 days. The third large bottleneck is the Urology event, with an avg. waiting time of 10.21 days and with 25 occurrences.</w:t>
+      </w:r>
+    </w:p>
+    <w:p>
+      <w:r>
+        <w:t xml:space="preserve">So the tree largest bottlenecks for location </w:t>
+      </w:r>
+      <w:r>
+        <w:t>D</w:t>
+      </w:r>
+      <w:r>
+        <w:t xml:space="preserve"> in the process before visiting the bucky room modality</w:t>
+      </w:r>
+      <w:r>
+        <w:t xml:space="preserve"> are the </w:t>
+      </w:r>
+      <w:r>
+        <w:t>Dermatology</w:t>
+      </w:r>
+      <w:r>
+        <w:t xml:space="preserve">, Cardiology and </w:t>
+      </w:r>
+      <w:r>
+        <w:t>Urology</w:t>
+      </w:r>
+      <w:r>
+        <w:t xml:space="preserve"> events.</w:t>
+      </w:r>
+    </w:p>
+    <w:p>
       <w:pPr>
         <w:pStyle w:val="Heading3"/>
         <w:numPr>
@@ -1597,6 +1647,38 @@
       </w:r>
     </w:p>
     <w:p>
+      <w:r>
+        <w:t>For this location, there is a relatively low number of cases, 58. Orthopaedics is the event with the high</w:t>
+      </w:r>
+      <w:r>
+        <w:t>est average waiting time (15.51 days) and occurs relatively often (16 times). Another event with a high average waiting time is Anaesthesiology (14.86 days) but this event only occurs 7 times so we do not consider it a bottleneck. The Oncology event has a much shorter average waiting time (10.34 days) but occurs more often (21 times). We do consider this event a bottleneck. The third bottleneck is the Cardiology functional examination event, with an avg. waiting time of 9.59 days and 12 occurrences.</w:t>
+      </w:r>
+    </w:p>
+    <w:p>
+      <w:r>
+        <w:lastRenderedPageBreak/>
+        <w:t xml:space="preserve">So the tree largest bottlenecks for location </w:t>
+      </w:r>
+      <w:r>
+        <w:t>H</w:t>
+      </w:r>
+      <w:r>
+        <w:t xml:space="preserve"> in the process before visiting the bucky room modality</w:t>
+      </w:r>
+      <w:r>
+        <w:t xml:space="preserve"> are the Orthopaedics, Oncology </w:t>
+      </w:r>
+      <w:r>
+        <w:t xml:space="preserve"> and </w:t>
+      </w:r>
+      <w:r>
+        <w:t xml:space="preserve">Cardiology functional examination </w:t>
+      </w:r>
+      <w:r>
+        <w:t>events.</w:t>
+      </w:r>
+    </w:p>
+    <w:p>
       <w:pPr>
         <w:pStyle w:val="Heading3"/>
         <w:numPr>
@@ -1615,16 +1697,54 @@
       </w:r>
     </w:p>
     <w:p>
+      <w:r>
+        <w:t xml:space="preserve">As at location H, the frequency of the events is relatively low. There is little difference in number of occurrences per event and thus the avg. waiting time is the dominant factor when determining if an event is a bottleneck. The Orthopaedics event is the event with high avg. waiting time (19.54 days) and is </w:t>
+      </w:r>
+      <w:r>
+        <w:t>t</w:t>
+      </w:r>
+      <w:r>
+        <w:t xml:space="preserve">he event with the highest number of occurrences (34). We naturally consider this a bottleneck. </w:t>
+      </w:r>
+      <w:r>
+        <w:t>The Internal medicine event only occurs 12 times but has an avg. waiting time of 21.93 days and is thus also considered a bottleneck. The rheumatology event is the last bottleneck, with an average waiting time of 15.69 days (still relatively high for the events in this process) and 25 occurrences</w:t>
+      </w:r>
+    </w:p>
+    <w:p>
+      <w:r>
+        <w:t xml:space="preserve">So the tree largest bottlenecks for location </w:t>
+      </w:r>
+      <w:r>
+        <w:t>K</w:t>
+      </w:r>
+      <w:r>
+        <w:t xml:space="preserve"> in the process </w:t>
+      </w:r>
+      <w:r>
+        <w:t>before</w:t>
+      </w:r>
+      <w:r>
+        <w:t xml:space="preserve"> visiting the bucky room modality</w:t>
+      </w:r>
+      <w:r>
+        <w:t xml:space="preserve"> are the Orthopaedics, </w:t>
+      </w:r>
+      <w:r>
+        <w:t>Internal medicine</w:t>
+      </w:r>
+      <w:r>
+        <w:t xml:space="preserve">  and </w:t>
+      </w:r>
+      <w:r>
+        <w:t>rheumatology</w:t>
+      </w:r>
+      <w:r>
+        <w:t xml:space="preserve"> events.</w:t>
+      </w:r>
+    </w:p>
+    <w:p>
       <w:pPr>
         <w:pStyle w:val="Heading2"/>
-        <w:rPr>
-          <w:lang w:val="en-US"/>
-        </w:rPr>
-      </w:pPr>
-    </w:p>
-    <w:p>
-      <w:pPr>
-        <w:pStyle w:val="Heading2"/>
       </w:pPr>
       <w:r>
         <w:t xml:space="preserve">Can you indicate </w:t>
@@ -1652,14 +1772,18 @@
       <w:r>
         <w:t>We look at the bottlenecks (as defined in Q3) in the processes for every location after the patient visits the modality.</w:t>
       </w:r>
+      <w:r>
+        <w:t xml:space="preserve"> We do not consider events before or in parallel with the bucky room event or the bucky room event itself, we are only interested in the bottlenecks strictly after it. </w:t>
+      </w:r>
     </w:p>
     <w:p>
       <w:pPr>
         <w:pStyle w:val="Heading3"/>
-      </w:pPr>
-      <w:r>
-        <w:t xml:space="preserve">14) </w:t>
-      </w:r>
+        <w:numPr>
+          <w:ilvl w:val="0"/>
+          <w:numId w:val="10"/>
+        </w:numPr>
+      </w:pPr>
       <w:r>
         <w:t xml:space="preserve">Location </w:t>
       </w:r>
@@ -1668,12 +1792,38 @@
       </w:r>
     </w:p>
     <w:p>
+      <w:r>
+        <w:t>We see here again the same as we have noted before, the number of occurrences of the events is very similar and thus the average waiting time dominates the decision to call some events bottlenecks and other not. The event with the highest average waiting time is Surgery (1.10 months). Although it occurs relatively infrequent (142 times on 984 total cases) it is a bottleneck.</w:t>
+      </w:r>
+      <w:r>
+        <w:t xml:space="preserve"> Neurology also has a high avg. waiting time (28.99 days) and although this also has a low number of occurrences (118) we consider it a bottleneck. The last bottleneck is Cardiology, with 161 occurrences it is more frequent than the previous but its waiting time is less, 23.91 days.</w:t>
+      </w:r>
+    </w:p>
+    <w:p>
+      <w:r>
+        <w:t xml:space="preserve">So the tree largest bottlenecks for location </w:t>
+      </w:r>
+      <w:r>
+        <w:t>V</w:t>
+      </w:r>
+      <w:r>
+        <w:t xml:space="preserve"> </w:t>
+      </w:r>
+      <w:r>
+        <w:t xml:space="preserve">in the process after visiting the bucky room modality </w:t>
+      </w:r>
+      <w:r>
+        <w:t>are the Orthopaedics, Internal medicine  and rheumatology events.</w:t>
+      </w:r>
+    </w:p>
+    <w:p>
       <w:pPr>
         <w:pStyle w:val="Heading3"/>
-      </w:pPr>
-      <w:r>
-        <w:t xml:space="preserve">15) </w:t>
-      </w:r>
+        <w:numPr>
+          <w:ilvl w:val="0"/>
+          <w:numId w:val="10"/>
+        </w:numPr>
+      </w:pPr>
       <w:r>
         <w:t xml:space="preserve">Location </w:t>
       </w:r>
@@ -1682,11 +1832,37 @@
       </w:r>
     </w:p>
     <w:p>
+      <w:r>
+        <w:t xml:space="preserve">Again, the frequency of the different events is similar and the average waiting time dominates the decision to declare some events bottlenecks. But not completely, the event Internal medicine has an avg. waiting time of 1.06 months but only occurs 22 times. The Neurology event has a much lower average waiting time of 21.71 days but occurs almost twice as much (41 times). We consider Neurology a bigger bottleneck than Internal medicine. Other bottlenecks are </w:t>
+      </w:r>
+      <w:r>
+        <w:t>Orthopaedics (occurs 73 times, avg. waiting time is 25.92 days) and Cardiology functional examination (occurs 51 times, avg. waiting time is 28.84 days).</w:t>
+      </w:r>
+    </w:p>
+    <w:p>
+      <w:r>
+        <w:t xml:space="preserve">So the tree largest bottlenecks for location </w:t>
+      </w:r>
+      <w:r>
+        <w:t>D</w:t>
+      </w:r>
+      <w:r>
+        <w:t xml:space="preserve"> in the process after visiting the bucky room modality are the </w:t>
+      </w:r>
+      <w:r>
+        <w:t xml:space="preserve">Neurology, Orthopaedics </w:t>
+      </w:r>
+      <w:r>
+        <w:t>and Cardiology functional examination events.</w:t>
+      </w:r>
+    </w:p>
+    <w:p>
       <w:pPr>
         <w:pStyle w:val="Heading3"/>
       </w:pPr>
       <w:r>
-        <w:t xml:space="preserve">16) </w:t>
+        <w:lastRenderedPageBreak/>
+        <w:t xml:space="preserve">18) </w:t>
       </w:r>
       <w:r>
         <w:t xml:space="preserve">Location </w:t>
@@ -1696,17 +1872,79 @@
       </w:r>
     </w:p>
     <w:p>
+      <w:r>
+        <w:t>Considering the average waiting time, Cardiology functional examination is the biggest bottleneck with an avg. waiting time of 1.88 months. But as there are only 3 occurrences of it, we do not consider it a bottleneck. An event with a lower but still relatively high avg. waiting time is Radio-V-bucky room (27.20 days). It occurs 20 times which is not a lot but none of the events occur a lot of times. We consider this a bottleneck. At an even lower number of cases (11) is Orthopaedics, but with its avg. waiting time of 1.11 months, it is a bottleneck. The last bottleneck is Cardiology, with 14 occurrences and 26.36 days avg. waiting time.</w:t>
+      </w:r>
+    </w:p>
+    <w:p>
+      <w:r>
+        <w:t xml:space="preserve">So the tree largest bottlenecks for location </w:t>
+      </w:r>
+      <w:r>
+        <w:t>H</w:t>
+      </w:r>
+      <w:r>
+        <w:t xml:space="preserve"> in the process after visiting the bucky room modality are the </w:t>
+      </w:r>
+      <w:r>
+        <w:t>Radio-V-bucky room</w:t>
+      </w:r>
+      <w:r>
+        <w:t xml:space="preserve">, Orthopaedics and </w:t>
+      </w:r>
+      <w:r>
+        <w:t xml:space="preserve">Cardiology </w:t>
+      </w:r>
+      <w:r>
+        <w:t>events.</w:t>
+      </w:r>
+    </w:p>
+    <w:p>
       <w:pPr>
         <w:pStyle w:val="Heading3"/>
-      </w:pPr>
-      <w:r>
-        <w:t xml:space="preserve">17) </w:t>
+        <w:numPr>
+          <w:ilvl w:val="0"/>
+          <w:numId w:val="10"/>
+        </w:numPr>
+      </w:pPr>
+      <w:r>
+        <w:t xml:space="preserve"> </w:t>
       </w:r>
       <w:r>
         <w:t xml:space="preserve">Location </w:t>
       </w:r>
       <w:r>
         <w:t>K:</w:t>
+      </w:r>
+    </w:p>
+    <w:p>
+      <w:r>
+        <w:t>At this location, the average waiting time of most events is high (around 20 days). So here, the frequency dominates. Orthopaedics has 28.65 days waiting time (the longest) and is also the most frequent event at 46 occurrences. Naturally, we consider this a bottleneck. Rheumatology has an avg. waiting time of 21.42 which is a bit lower than most but its frequency is 31 times, which makes it a larger bottleneck than others. The last bottleneck we name is Cardiology, with a high avg. waiting time of 28.30 days and not that high frequency of 20.</w:t>
+      </w:r>
+    </w:p>
+    <w:p>
+      <w:r>
+        <w:t xml:space="preserve">So the tree largest bottlenecks for location </w:t>
+      </w:r>
+      <w:r>
+        <w:t>K</w:t>
+      </w:r>
+      <w:r>
+        <w:t xml:space="preserve"> in the process after visiting the bucky room modality are the</w:t>
+      </w:r>
+      <w:r>
+        <w:t xml:space="preserve"> </w:t>
+      </w:r>
+      <w:r>
+        <w:t>Orthopaedics</w:t>
+      </w:r>
+      <w:r>
+        <w:t>, Rheumatology</w:t>
+      </w:r>
+      <w:bookmarkStart w:id="9" w:name="_GoBack"/>
+      <w:bookmarkEnd w:id="9"/>
+      <w:r>
+        <w:t xml:space="preserve"> and Cardiology events.</w:t>
       </w:r>
     </w:p>
     <w:p>
@@ -1893,7 +2131,6 @@
           </w:tcPr>
           <w:p>
             <w:r>
-              <w:lastRenderedPageBreak/>
               <w:t>Log (V)</w:t>
             </w:r>
           </w:p>
@@ -2139,6 +2376,7 @@
     </w:p>
     <w:p>
       <w:r>
+        <w:lastRenderedPageBreak/>
         <w:t>We distinguish two reasons for this low pairwise fitness. The first is that the processes at the different locations are not at all similar, this is not very likely. We would expect some degree of similarity between the processes even at different l</w:t>
       </w:r>
       <w:r>
@@ -2587,7 +2825,7 @@
           <w:rPr>
             <w:noProof/>
           </w:rPr>
-          <w:t>8</w:t>
+          <w:t>11</w:t>
         </w:r>
         <w:r>
           <w:rPr>
@@ -5136,7 +5374,7 @@
 </file>
 
 <file path=customXml/itemProps1.xml><?xml version="1.0" encoding="utf-8"?>
-<ds:datastoreItem xmlns:ds="http://schemas.openxmlformats.org/officeDocument/2006/customXml" ds:itemID="{680F63CC-0BB6-44DC-B644-0BB91FD113FA}">
+<ds:datastoreItem xmlns:ds="http://schemas.openxmlformats.org/officeDocument/2006/customXml" ds:itemID="{F208AE2B-BE35-4066-A3E9-EB29696BFE49}">
   <ds:schemaRefs>
     <ds:schemaRef ds:uri="http://schemas.openxmlformats.org/officeDocument/2006/bibliography"/>
   </ds:schemaRefs>

</xml_diff>